<commit_message>
Updated documentation, a little cleanup
</commit_message>
<xml_diff>
--- a/OverProtServer/overprot_server/static/misc/OverProt-Manual.docx
+++ b/OverProtServer/overprot_server/static/misc/OverProt-Manual.docx
@@ -14,6 +14,7 @@
           <w:szCs w:val="36"/>
         </w:rPr>
       </w:pPr>
+      <w:proofErr w:type="spellStart"/>
       <w:r>
         <w:rPr>
           <w:rFonts w:ascii="Times New Roman" w:hAnsi="Times New Roman" w:cs="Times New Roman"/>
@@ -24,6 +25,7 @@
         </w:rPr>
         <w:t>OverProt</w:t>
       </w:r>
+      <w:proofErr w:type="spellEnd"/>
       <w:r>
         <w:rPr>
           <w:rFonts w:ascii="Times New Roman" w:hAnsi="Times New Roman" w:cs="Times New Roman"/>
@@ -69,11 +71,47 @@
           <w:rFonts w:ascii="Times New Roman" w:hAnsi="Times New Roman" w:cs="Times New Roman"/>
         </w:rPr>
       </w:pPr>
-      <w:r>
-        <w:rPr>
-          <w:rFonts w:ascii="Times New Roman" w:hAnsi="Times New Roman" w:cs="Times New Roman"/>
-        </w:rPr>
-        <w:t>OverProt (OVERview of PROTein family) is a web application generating an overview (i.e.</w:t>
+      <w:proofErr w:type="spellStart"/>
+      <w:r>
+        <w:rPr>
+          <w:rFonts w:ascii="Times New Roman" w:hAnsi="Times New Roman" w:cs="Times New Roman"/>
+        </w:rPr>
+        <w:t>OverProt</w:t>
+      </w:r>
+      <w:proofErr w:type="spellEnd"/>
+      <w:r>
+        <w:rPr>
+          <w:rFonts w:ascii="Times New Roman" w:hAnsi="Times New Roman" w:cs="Times New Roman"/>
+        </w:rPr>
+        <w:t xml:space="preserve"> (</w:t>
+      </w:r>
+      <w:proofErr w:type="spellStart"/>
+      <w:r>
+        <w:rPr>
+          <w:rFonts w:ascii="Times New Roman" w:hAnsi="Times New Roman" w:cs="Times New Roman"/>
+        </w:rPr>
+        <w:t>OVERview</w:t>
+      </w:r>
+      <w:proofErr w:type="spellEnd"/>
+      <w:r>
+        <w:rPr>
+          <w:rFonts w:ascii="Times New Roman" w:hAnsi="Times New Roman" w:cs="Times New Roman"/>
+        </w:rPr>
+        <w:t xml:space="preserve"> of </w:t>
+      </w:r>
+      <w:proofErr w:type="spellStart"/>
+      <w:r>
+        <w:rPr>
+          <w:rFonts w:ascii="Times New Roman" w:hAnsi="Times New Roman" w:cs="Times New Roman"/>
+        </w:rPr>
+        <w:t>PROTein</w:t>
+      </w:r>
+      <w:proofErr w:type="spellEnd"/>
+      <w:r>
+        <w:rPr>
+          <w:rFonts w:ascii="Times New Roman" w:hAnsi="Times New Roman" w:cs="Times New Roman"/>
+        </w:rPr>
+        <w:t xml:space="preserve"> family) is a web application generating an overview (i.e.</w:t>
       </w:r>
       <w:r>
         <w:rPr>
@@ -175,7 +213,21 @@
         <w:rPr>
           <w:rFonts w:ascii="Times New Roman" w:hAnsi="Times New Roman" w:cs="Times New Roman"/>
         </w:rPr>
-        <w:t xml:space="preserve"> information about OverProt </w:t>
+        <w:t xml:space="preserve"> information about </w:t>
+      </w:r>
+      <w:proofErr w:type="spellStart"/>
+      <w:r>
+        <w:rPr>
+          <w:rFonts w:ascii="Times New Roman" w:hAnsi="Times New Roman" w:cs="Times New Roman"/>
+        </w:rPr>
+        <w:t>OverProt</w:t>
+      </w:r>
+      <w:proofErr w:type="spellEnd"/>
+      <w:r>
+        <w:rPr>
+          <w:rFonts w:ascii="Times New Roman" w:hAnsi="Times New Roman" w:cs="Times New Roman"/>
+        </w:rPr>
+        <w:t xml:space="preserve"> </w:t>
       </w:r>
       <w:r>
         <w:rPr>
@@ -820,6 +872,7 @@
         </w:rPr>
         <w:t xml:space="preserve">CATH ID is in a format </w:t>
       </w:r>
+      <w:proofErr w:type="spellStart"/>
       <w:r>
         <w:rPr>
           <w:rFonts w:ascii="Times New Roman" w:hAnsi="Times New Roman" w:cs="Times New Roman"/>
@@ -828,6 +881,7 @@
         </w:rPr>
         <w:t>n.n.n.n</w:t>
       </w:r>
+      <w:proofErr w:type="spellEnd"/>
       <w:r>
         <w:rPr>
           <w:rFonts w:ascii="Times New Roman" w:hAnsi="Times New Roman" w:cs="Times New Roman"/>
@@ -858,7 +912,21 @@
         <w:rPr>
           <w:rFonts w:ascii="Times New Roman" w:hAnsi="Times New Roman" w:cs="Times New Roman"/>
         </w:rPr>
-        <w:t xml:space="preserve"> for Anthopleurin-A protein family</w:t>
+        <w:t xml:space="preserve"> for </w:t>
+      </w:r>
+      <w:proofErr w:type="spellStart"/>
+      <w:r>
+        <w:rPr>
+          <w:rFonts w:ascii="Times New Roman" w:hAnsi="Times New Roman" w:cs="Times New Roman"/>
+        </w:rPr>
+        <w:t>Anthopleurin</w:t>
+      </w:r>
+      <w:proofErr w:type="spellEnd"/>
+      <w:r>
+        <w:rPr>
+          <w:rFonts w:ascii="Times New Roman" w:hAnsi="Times New Roman" w:cs="Times New Roman"/>
+        </w:rPr>
+        <w:t>-A protein family</w:t>
       </w:r>
       <w:r>
         <w:rPr>
@@ -2015,8 +2083,16 @@
         <w:rPr>
           <w:rFonts w:ascii="Courier New" w:hAnsi="Courier New" w:cs="Courier New"/>
         </w:rPr>
-        <w:t>1og2,A</w:t>
-      </w:r>
+        <w:t>1og</w:t>
+      </w:r>
+      <w:proofErr w:type="gramStart"/>
+      <w:r>
+        <w:rPr>
+          <w:rFonts w:ascii="Courier New" w:hAnsi="Courier New" w:cs="Courier New"/>
+        </w:rPr>
+        <w:t>2,A</w:t>
+      </w:r>
+      <w:proofErr w:type="gramEnd"/>
     </w:p>
     <w:p>
       <w:pPr>
@@ -2031,8 +2107,16 @@
         <w:rPr>
           <w:rFonts w:ascii="Courier New" w:hAnsi="Courier New" w:cs="Courier New"/>
         </w:rPr>
-        <w:t>1bu7,B</w:t>
-      </w:r>
+        <w:t>1bu</w:t>
+      </w:r>
+      <w:proofErr w:type="gramStart"/>
+      <w:r>
+        <w:rPr>
+          <w:rFonts w:ascii="Courier New" w:hAnsi="Courier New" w:cs="Courier New"/>
+        </w:rPr>
+        <w:t>7,B</w:t>
+      </w:r>
+      <w:proofErr w:type="gramEnd"/>
     </w:p>
     <w:p>
       <w:pPr>
@@ -2109,7 +2193,21 @@
         <w:rPr>
           <w:rFonts w:ascii="Courier New" w:hAnsi="Courier New" w:cs="Courier New"/>
         </w:rPr>
-        <w:t>1bu7,A,100:</w:t>
+        <w:t>1bu</w:t>
+      </w:r>
+      <w:proofErr w:type="gramStart"/>
+      <w:r>
+        <w:rPr>
+          <w:rFonts w:ascii="Courier New" w:hAnsi="Courier New" w:cs="Courier New"/>
+        </w:rPr>
+        <w:t>7,A</w:t>
+      </w:r>
+      <w:proofErr w:type="gramEnd"/>
+      <w:r>
+        <w:rPr>
+          <w:rFonts w:ascii="Courier New" w:hAnsi="Courier New" w:cs="Courier New"/>
+        </w:rPr>
+        <w:t>,100:</w:t>
       </w:r>
     </w:p>
     <w:p>
@@ -2125,7 +2223,21 @@
         <w:rPr>
           <w:rFonts w:ascii="Courier New" w:hAnsi="Courier New" w:cs="Courier New"/>
         </w:rPr>
-        <w:t xml:space="preserve">1bu7,A,100:450 </w:t>
+        <w:t>1bu</w:t>
+      </w:r>
+      <w:proofErr w:type="gramStart"/>
+      <w:r>
+        <w:rPr>
+          <w:rFonts w:ascii="Courier New" w:hAnsi="Courier New" w:cs="Courier New"/>
+        </w:rPr>
+        <w:t>7,A</w:t>
+      </w:r>
+      <w:proofErr w:type="gramEnd"/>
+      <w:r>
+        <w:rPr>
+          <w:rFonts w:ascii="Courier New" w:hAnsi="Courier New" w:cs="Courier New"/>
+        </w:rPr>
+        <w:t xml:space="preserve">,100:450 </w:t>
       </w:r>
     </w:p>
     <w:p>
@@ -2141,32 +2253,89 @@
         <w:rPr>
           <w:rFonts w:ascii="Courier New" w:hAnsi="Courier New" w:cs="Courier New"/>
         </w:rPr>
-        <w:t>1bu7,B,100:178,185:370,390:</w:t>
-      </w:r>
-    </w:p>
-    <w:p>
-      <w:pPr>
-        <w:spacing w:after="0" w:line="240" w:lineRule="auto"/>
-        <w:jc w:val="both"/>
-        <w:rPr>
-          <w:rFonts w:ascii="Times New Roman" w:hAnsi="Times New Roman" w:cs="Times New Roman"/>
-        </w:rPr>
-      </w:pPr>
-    </w:p>
-    <w:p>
-      <w:pPr>
-        <w:spacing w:after="0" w:line="240" w:lineRule="auto"/>
-        <w:jc w:val="both"/>
-        <w:rPr>
-          <w:rFonts w:ascii="Times New Roman" w:hAnsi="Times New Roman" w:cs="Times New Roman"/>
-        </w:rPr>
-      </w:pPr>
-      <w:r>
-        <w:rPr>
-          <w:rFonts w:ascii="Times New Roman" w:hAnsi="Times New Roman" w:cs="Times New Roman"/>
-        </w:rPr>
-        <w:t xml:space="preserve">The chain IDs and residue numbers must be provided following the label_* numbering scheme (mmcif-style, corresponding to columns label_asym_id and label_seq_id in mmCIF files), not the auth_* numbering scheme (PDB-style, corresponding to columns </w:t>
-      </w:r>
+        <w:t>1bu</w:t>
+      </w:r>
+      <w:proofErr w:type="gramStart"/>
+      <w:r>
+        <w:rPr>
+          <w:rFonts w:ascii="Courier New" w:hAnsi="Courier New" w:cs="Courier New"/>
+        </w:rPr>
+        <w:t>7,B</w:t>
+      </w:r>
+      <w:proofErr w:type="gramEnd"/>
+      <w:r>
+        <w:rPr>
+          <w:rFonts w:ascii="Courier New" w:hAnsi="Courier New" w:cs="Courier New"/>
+        </w:rPr>
+        <w:t>,100:178,185:370,390:</w:t>
+      </w:r>
+    </w:p>
+    <w:p>
+      <w:pPr>
+        <w:spacing w:after="0" w:line="240" w:lineRule="auto"/>
+        <w:jc w:val="both"/>
+        <w:rPr>
+          <w:rFonts w:ascii="Times New Roman" w:hAnsi="Times New Roman" w:cs="Times New Roman"/>
+        </w:rPr>
+      </w:pPr>
+    </w:p>
+    <w:p>
+      <w:pPr>
+        <w:spacing w:after="0" w:line="240" w:lineRule="auto"/>
+        <w:jc w:val="both"/>
+        <w:rPr>
+          <w:rFonts w:ascii="Times New Roman" w:hAnsi="Times New Roman" w:cs="Times New Roman"/>
+        </w:rPr>
+      </w:pPr>
+      <w:r>
+        <w:rPr>
+          <w:rFonts w:ascii="Times New Roman" w:hAnsi="Times New Roman" w:cs="Times New Roman"/>
+        </w:rPr>
+        <w:t>The chain IDs and residue numbers must be provided following the label_* numbering scheme (</w:t>
+      </w:r>
+      <w:proofErr w:type="spellStart"/>
+      <w:r>
+        <w:rPr>
+          <w:rFonts w:ascii="Times New Roman" w:hAnsi="Times New Roman" w:cs="Times New Roman"/>
+        </w:rPr>
+        <w:t>mmcif</w:t>
+      </w:r>
+      <w:proofErr w:type="spellEnd"/>
+      <w:r>
+        <w:rPr>
+          <w:rFonts w:ascii="Times New Roman" w:hAnsi="Times New Roman" w:cs="Times New Roman"/>
+        </w:rPr>
+        <w:t xml:space="preserve">-style, corresponding to columns </w:t>
+      </w:r>
+      <w:proofErr w:type="spellStart"/>
+      <w:r>
+        <w:rPr>
+          <w:rFonts w:ascii="Times New Roman" w:hAnsi="Times New Roman" w:cs="Times New Roman"/>
+        </w:rPr>
+        <w:t>label_asym_id</w:t>
+      </w:r>
+      <w:proofErr w:type="spellEnd"/>
+      <w:r>
+        <w:rPr>
+          <w:rFonts w:ascii="Times New Roman" w:hAnsi="Times New Roman" w:cs="Times New Roman"/>
+        </w:rPr>
+        <w:t xml:space="preserve"> and </w:t>
+      </w:r>
+      <w:proofErr w:type="spellStart"/>
+      <w:r>
+        <w:rPr>
+          <w:rFonts w:ascii="Times New Roman" w:hAnsi="Times New Roman" w:cs="Times New Roman"/>
+        </w:rPr>
+        <w:t>label_seq_id</w:t>
+      </w:r>
+      <w:proofErr w:type="spellEnd"/>
+      <w:r>
+        <w:rPr>
+          <w:rFonts w:ascii="Times New Roman" w:hAnsi="Times New Roman" w:cs="Times New Roman"/>
+        </w:rPr>
+        <w:t xml:space="preserve"> in mmCIF files), not the auth_* numbering scheme (PDB-style, corresponding to columns </w:t>
+      </w:r>
+      <w:proofErr w:type="spellStart"/>
       <w:r>
         <w:rPr>
           <w:rFonts w:ascii="Times New Roman" w:hAnsi="Times New Roman" w:cs="Times New Roman"/>
@@ -2177,8 +2346,16 @@
         <w:rPr>
           <w:rFonts w:ascii="Times New Roman" w:hAnsi="Times New Roman" w:cs="Times New Roman"/>
         </w:rPr>
-        <w:t xml:space="preserve">_asym_id and </w:t>
-      </w:r>
+        <w:t>_asym_id</w:t>
+      </w:r>
+      <w:proofErr w:type="spellEnd"/>
+      <w:r>
+        <w:rPr>
+          <w:rFonts w:ascii="Times New Roman" w:hAnsi="Times New Roman" w:cs="Times New Roman"/>
+        </w:rPr>
+        <w:t xml:space="preserve"> and </w:t>
+      </w:r>
+      <w:proofErr w:type="spellStart"/>
       <w:r>
         <w:rPr>
           <w:rFonts w:ascii="Times New Roman" w:hAnsi="Times New Roman" w:cs="Times New Roman"/>
@@ -2189,7 +2366,14 @@
         <w:rPr>
           <w:rFonts w:ascii="Times New Roman" w:hAnsi="Times New Roman" w:cs="Times New Roman"/>
         </w:rPr>
-        <w:t>_seq_id in mmCIF files</w:t>
+        <w:t>_seq_id</w:t>
+      </w:r>
+      <w:proofErr w:type="spellEnd"/>
+      <w:r>
+        <w:rPr>
+          <w:rFonts w:ascii="Times New Roman" w:hAnsi="Times New Roman" w:cs="Times New Roman"/>
+        </w:rPr>
+        <w:t xml:space="preserve"> in mmCIF files</w:t>
       </w:r>
       <w:r>
         <w:rPr>
@@ -2539,6 +2723,8 @@
         </w:rPr>
         <w:t>contain this SSE, while the width indicates the average length measured as the number of amino acid residues. The ovals (</w:t>
       </w:r>
+      <w:proofErr w:type="spellStart"/>
+      <w:proofErr w:type="gramStart"/>
       <w:r>
         <w:rPr>
           <w:rFonts w:ascii="Times New Roman" w:hAnsi="Times New Roman" w:cs="Times New Roman"/>
@@ -2549,7 +2735,15 @@
         <w:rPr>
           <w:rFonts w:ascii="Times New Roman" w:hAnsi="Times New Roman" w:cs="Times New Roman"/>
         </w:rPr>
-        <w:t xml:space="preserve">SymCDF visualization style) also represent the variability of the length of the specific SSE – if the length is uniform, </w:t>
+        <w:t>SymCDF</w:t>
+      </w:r>
+      <w:proofErr w:type="spellEnd"/>
+      <w:proofErr w:type="gramEnd"/>
+      <w:r>
+        <w:rPr>
+          <w:rFonts w:ascii="Times New Roman" w:hAnsi="Times New Roman" w:cs="Times New Roman"/>
+        </w:rPr>
+        <w:t xml:space="preserve"> visualization style) also represent the variability of the length of the specific SSE – if the length is uniform, </w:t>
       </w:r>
       <w:r>
         <w:rPr>
@@ -2685,7 +2879,28 @@
         <w:rPr>
           <w:rFonts w:ascii="Times New Roman" w:hAnsi="Times New Roman" w:cs="Times New Roman"/>
         </w:rPr>
-        <w:t xml:space="preserve"> depicting β-strands from the same β-sheet have the same color, while all helices are gr</w:t>
+        <w:t xml:space="preserve"> depicting β-strands from the same β-sheet have the same </w:t>
+      </w:r>
+      <w:proofErr w:type="spellStart"/>
+      <w:r>
+        <w:rPr>
+          <w:rFonts w:ascii="Times New Roman" w:hAnsi="Times New Roman" w:cs="Times New Roman"/>
+        </w:rPr>
+        <w:t>color</w:t>
+      </w:r>
+      <w:proofErr w:type="spellEnd"/>
+      <w:r>
+        <w:rPr>
+          <w:rFonts w:ascii="Times New Roman" w:hAnsi="Times New Roman" w:cs="Times New Roman"/>
+        </w:rPr>
+        <w:t xml:space="preserve">, while all helices are </w:t>
+      </w:r>
+      <w:proofErr w:type="spellStart"/>
+      <w:r>
+        <w:rPr>
+          <w:rFonts w:ascii="Times New Roman" w:hAnsi="Times New Roman" w:cs="Times New Roman"/>
+        </w:rPr>
+        <w:t>gr</w:t>
       </w:r>
       <w:r>
         <w:rPr>
@@ -2697,7 +2912,14 @@
         <w:rPr>
           <w:rFonts w:ascii="Times New Roman" w:hAnsi="Times New Roman" w:cs="Times New Roman"/>
         </w:rPr>
-        <w:t xml:space="preserve">y. </w:t>
+        <w:t>y</w:t>
+      </w:r>
+      <w:proofErr w:type="spellEnd"/>
+      <w:r>
+        <w:rPr>
+          <w:rFonts w:ascii="Times New Roman" w:hAnsi="Times New Roman" w:cs="Times New Roman"/>
+        </w:rPr>
+        <w:t xml:space="preserve">. </w:t>
       </w:r>
     </w:p>
     <w:p>
@@ -2940,6 +3162,7 @@
         </w:rPr>
         <w:t xml:space="preserve">be </w:t>
       </w:r>
+      <w:proofErr w:type="spellStart"/>
       <w:r>
         <w:rPr>
           <w:rFonts w:ascii="Times New Roman" w:hAnsi="Times New Roman" w:cs="Times New Roman"/>
@@ -2948,6 +3171,7 @@
         </w:rPr>
         <w:t>colored</w:t>
       </w:r>
+      <w:proofErr w:type="spellEnd"/>
       <w:r>
         <w:rPr>
           <w:rFonts w:ascii="Times New Roman" w:hAnsi="Times New Roman" w:cs="Times New Roman"/>
@@ -3100,7 +3324,21 @@
         <w:rPr>
           <w:rFonts w:ascii="Times New Roman" w:hAnsi="Times New Roman" w:cs="Times New Roman"/>
         </w:rPr>
-        <w:t xml:space="preserve"> in the same color.</w:t>
+        <w:t xml:space="preserve"> in the same </w:t>
+      </w:r>
+      <w:proofErr w:type="spellStart"/>
+      <w:r>
+        <w:rPr>
+          <w:rFonts w:ascii="Times New Roman" w:hAnsi="Times New Roman" w:cs="Times New Roman"/>
+        </w:rPr>
+        <w:t>color</w:t>
+      </w:r>
+      <w:proofErr w:type="spellEnd"/>
+      <w:r>
+        <w:rPr>
+          <w:rFonts w:ascii="Times New Roman" w:hAnsi="Times New Roman" w:cs="Times New Roman"/>
+        </w:rPr>
+        <w:t>.</w:t>
       </w:r>
     </w:p>
     <w:p>
@@ -3247,7 +3485,14 @@
         <w:rPr>
           <w:rFonts w:ascii="Times New Roman" w:hAnsi="Times New Roman" w:cs="Times New Roman"/>
         </w:rPr>
-        <w:t>ices in gr</w:t>
+        <w:t xml:space="preserve">ices in </w:t>
+      </w:r>
+      <w:proofErr w:type="spellStart"/>
+      <w:r>
+        <w:rPr>
+          <w:rFonts w:ascii="Times New Roman" w:hAnsi="Times New Roman" w:cs="Times New Roman"/>
+        </w:rPr>
+        <w:t>gr</w:t>
       </w:r>
       <w:r>
         <w:rPr>
@@ -3259,7 +3504,14 @@
         <w:rPr>
           <w:rFonts w:ascii="Times New Roman" w:hAnsi="Times New Roman" w:cs="Times New Roman"/>
         </w:rPr>
-        <w:t>y.</w:t>
+        <w:t>y</w:t>
+      </w:r>
+      <w:proofErr w:type="spellEnd"/>
+      <w:r>
+        <w:rPr>
+          <w:rFonts w:ascii="Times New Roman" w:hAnsi="Times New Roman" w:cs="Times New Roman"/>
+        </w:rPr>
+        <w:t>.</w:t>
       </w:r>
     </w:p>
     <w:p>
@@ -3364,20 +3616,64 @@
           <w:bCs/>
           <w:color w:val="000000" w:themeColor="text1"/>
         </w:rPr>
-        <w:t xml:space="preserve">Default coloring. </w:t>
-      </w:r>
-      <w:r>
-        <w:rPr>
-          <w:rFonts w:ascii="Times New Roman" w:hAnsi="Times New Roman" w:cs="Times New Roman"/>
+        <w:t xml:space="preserve">Default </w:t>
+      </w:r>
+      <w:proofErr w:type="spellStart"/>
+      <w:r>
+        <w:rPr>
+          <w:rFonts w:ascii="Times New Roman" w:hAnsi="Times New Roman" w:cs="Times New Roman"/>
+          <w:b/>
+          <w:bCs/>
           <w:color w:val="000000" w:themeColor="text1"/>
         </w:rPr>
-        <w:t>β-strands from the same β-sheet have the same color, while all helices are gr</w:t>
-      </w:r>
-      <w:r>
-        <w:rPr>
-          <w:rFonts w:ascii="Times New Roman" w:hAnsi="Times New Roman" w:cs="Times New Roman"/>
+        <w:t>coloring</w:t>
+      </w:r>
+      <w:proofErr w:type="spellEnd"/>
+      <w:r>
+        <w:rPr>
+          <w:rFonts w:ascii="Times New Roman" w:hAnsi="Times New Roman" w:cs="Times New Roman"/>
+          <w:b/>
+          <w:bCs/>
           <w:color w:val="000000" w:themeColor="text1"/>
         </w:rPr>
+        <w:t xml:space="preserve">. </w:t>
+      </w:r>
+      <w:r>
+        <w:rPr>
+          <w:rFonts w:ascii="Times New Roman" w:hAnsi="Times New Roman" w:cs="Times New Roman"/>
+          <w:color w:val="000000" w:themeColor="text1"/>
+        </w:rPr>
+        <w:t xml:space="preserve">β-strands from the same β-sheet have the same </w:t>
+      </w:r>
+      <w:proofErr w:type="spellStart"/>
+      <w:r>
+        <w:rPr>
+          <w:rFonts w:ascii="Times New Roman" w:hAnsi="Times New Roman" w:cs="Times New Roman"/>
+          <w:color w:val="000000" w:themeColor="text1"/>
+        </w:rPr>
+        <w:t>color</w:t>
+      </w:r>
+      <w:proofErr w:type="spellEnd"/>
+      <w:r>
+        <w:rPr>
+          <w:rFonts w:ascii="Times New Roman" w:hAnsi="Times New Roman" w:cs="Times New Roman"/>
+          <w:color w:val="000000" w:themeColor="text1"/>
+        </w:rPr>
+        <w:t xml:space="preserve">, while all helices are </w:t>
+      </w:r>
+      <w:proofErr w:type="spellStart"/>
+      <w:r>
+        <w:rPr>
+          <w:rFonts w:ascii="Times New Roman" w:hAnsi="Times New Roman" w:cs="Times New Roman"/>
+          <w:color w:val="000000" w:themeColor="text1"/>
+        </w:rPr>
+        <w:t>gr</w:t>
+      </w:r>
+      <w:r>
+        <w:rPr>
+          <w:rFonts w:ascii="Times New Roman" w:hAnsi="Times New Roman" w:cs="Times New Roman"/>
+          <w:color w:val="000000" w:themeColor="text1"/>
+        </w:rPr>
         <w:t>a</w:t>
       </w:r>
       <w:r>
@@ -3385,7 +3681,15 @@
           <w:rFonts w:ascii="Times New Roman" w:hAnsi="Times New Roman" w:cs="Times New Roman"/>
           <w:color w:val="000000" w:themeColor="text1"/>
         </w:rPr>
-        <w:t xml:space="preserve">y. </w:t>
+        <w:t>y</w:t>
+      </w:r>
+      <w:proofErr w:type="spellEnd"/>
+      <w:r>
+        <w:rPr>
+          <w:rFonts w:ascii="Times New Roman" w:hAnsi="Times New Roman" w:cs="Times New Roman"/>
+          <w:color w:val="000000" w:themeColor="text1"/>
+        </w:rPr>
+        <w:t xml:space="preserve">. </w:t>
       </w:r>
     </w:p>
     <w:p>
@@ -3822,13 +4126,23 @@
           <w:rFonts w:ascii="Times New Roman" w:hAnsi="Times New Roman" w:cs="Times New Roman"/>
         </w:rPr>
       </w:pPr>
+      <w:proofErr w:type="spellStart"/>
       <w:r>
         <w:rPr>
           <w:rFonts w:ascii="Times New Roman" w:hAnsi="Times New Roman" w:cs="Times New Roman"/>
           <w:b/>
           <w:bCs/>
         </w:rPr>
-        <w:t>SymCDF:</w:t>
+        <w:t>SymCDF</w:t>
+      </w:r>
+      <w:proofErr w:type="spellEnd"/>
+      <w:r>
+        <w:rPr>
+          <w:rFonts w:ascii="Times New Roman" w:hAnsi="Times New Roman" w:cs="Times New Roman"/>
+          <w:b/>
+          <w:bCs/>
+        </w:rPr>
+        <w:t>:</w:t>
       </w:r>
       <w:r>
         <w:rPr>
@@ -5104,7 +5418,21 @@
         <w:rPr>
           <w:rFonts w:ascii="Times New Roman" w:hAnsi="Times New Roman" w:cs="Times New Roman"/>
         </w:rPr>
-        <w:t xml:space="preserve">and OverProt </w:t>
+        <w:t xml:space="preserve">and </w:t>
+      </w:r>
+      <w:proofErr w:type="spellStart"/>
+      <w:r>
+        <w:rPr>
+          <w:rFonts w:ascii="Times New Roman" w:hAnsi="Times New Roman" w:cs="Times New Roman"/>
+        </w:rPr>
+        <w:t>OverProt</w:t>
+      </w:r>
+      <w:proofErr w:type="spellEnd"/>
+      <w:r>
+        <w:rPr>
+          <w:rFonts w:ascii="Times New Roman" w:hAnsi="Times New Roman" w:cs="Times New Roman"/>
+        </w:rPr>
+        <w:t xml:space="preserve"> </w:t>
       </w:r>
       <w:r>
         <w:rPr>
@@ -5646,7 +5974,21 @@
         <w:rPr>
           <w:rFonts w:ascii="Times New Roman" w:hAnsi="Times New Roman" w:cs="Times New Roman"/>
         </w:rPr>
-        <w:t xml:space="preserve"> page, the user can observe how the 1D information on consensus sequence of a selected family from Overprot relates to the 2D and 3D information </w:t>
+        <w:t xml:space="preserve"> page, the user can observe how the 1D information on consensus sequence of a selected family from </w:t>
+      </w:r>
+      <w:proofErr w:type="spellStart"/>
+      <w:r>
+        <w:rPr>
+          <w:rFonts w:ascii="Times New Roman" w:hAnsi="Times New Roman" w:cs="Times New Roman"/>
+        </w:rPr>
+        <w:t>Overprot</w:t>
+      </w:r>
+      <w:proofErr w:type="spellEnd"/>
+      <w:r>
+        <w:rPr>
+          <w:rFonts w:ascii="Times New Roman" w:hAnsi="Times New Roman" w:cs="Times New Roman"/>
+        </w:rPr>
+        <w:t xml:space="preserve"> relates to the 2D and 3D information </w:t>
       </w:r>
       <w:r>
         <w:rPr>
@@ -5795,7 +6137,21 @@
         <w:rPr>
           <w:rFonts w:ascii="Times New Roman" w:hAnsi="Times New Roman" w:cs="Times New Roman"/>
         </w:rPr>
-        <w:t>interactive version of 2DProts domain diagram, while the 3D view is implemented using PDBe Mol* molecular viewer.</w:t>
+        <w:t xml:space="preserve">interactive version of 2DProts domain diagram, while the 3D view is implemented using </w:t>
+      </w:r>
+      <w:proofErr w:type="spellStart"/>
+      <w:r>
+        <w:rPr>
+          <w:rFonts w:ascii="Times New Roman" w:hAnsi="Times New Roman" w:cs="Times New Roman"/>
+        </w:rPr>
+        <w:t>PDBe</w:t>
+      </w:r>
+      <w:proofErr w:type="spellEnd"/>
+      <w:r>
+        <w:rPr>
+          <w:rFonts w:ascii="Times New Roman" w:hAnsi="Times New Roman" w:cs="Times New Roman"/>
+        </w:rPr>
+        <w:t xml:space="preserve"> Mol* molecular viewer.</w:t>
       </w:r>
     </w:p>
     <w:p>
@@ -5813,7 +6169,35 @@
         <w:rPr>
           <w:rFonts w:ascii="Times New Roman" w:hAnsi="Times New Roman" w:cs="Times New Roman"/>
         </w:rPr>
-        <w:t>All three tools are interconnected, so that the user can hover over an entity (an element in OverProt view, or a residue in 2DProts and PDBe Mol* view) in one view and see the corresponding entities highlighted in the other two views.</w:t>
+        <w:t xml:space="preserve">All three tools are interconnected, so that the user can hover over an entity (an element in </w:t>
+      </w:r>
+      <w:proofErr w:type="spellStart"/>
+      <w:r>
+        <w:rPr>
+          <w:rFonts w:ascii="Times New Roman" w:hAnsi="Times New Roman" w:cs="Times New Roman"/>
+        </w:rPr>
+        <w:t>OverProt</w:t>
+      </w:r>
+      <w:proofErr w:type="spellEnd"/>
+      <w:r>
+        <w:rPr>
+          <w:rFonts w:ascii="Times New Roman" w:hAnsi="Times New Roman" w:cs="Times New Roman"/>
+        </w:rPr>
+        <w:t xml:space="preserve"> view, or a residue in 2DProts and </w:t>
+      </w:r>
+      <w:proofErr w:type="spellStart"/>
+      <w:r>
+        <w:rPr>
+          <w:rFonts w:ascii="Times New Roman" w:hAnsi="Times New Roman" w:cs="Times New Roman"/>
+        </w:rPr>
+        <w:t>PDBe</w:t>
+      </w:r>
+      <w:proofErr w:type="spellEnd"/>
+      <w:r>
+        <w:rPr>
+          <w:rFonts w:ascii="Times New Roman" w:hAnsi="Times New Roman" w:cs="Times New Roman"/>
+        </w:rPr>
+        <w:t xml:space="preserve"> Mol* view) in one view and see the corresponding entities highlighted in the other two views.</w:t>
       </w:r>
       <w:r>
         <w:br w:type="page"/>
@@ -5877,7 +6261,21 @@
         <w:rPr>
           <w:rFonts w:ascii="Times New Roman" w:hAnsi="Times New Roman" w:cs="Times New Roman"/>
         </w:rPr>
-        <w:t xml:space="preserve"> consensus sequences precomputed by OverProt are used</w:t>
+        <w:t xml:space="preserve"> consensus sequences precomputed by </w:t>
+      </w:r>
+      <w:proofErr w:type="spellStart"/>
+      <w:r>
+        <w:rPr>
+          <w:rFonts w:ascii="Times New Roman" w:hAnsi="Times New Roman" w:cs="Times New Roman"/>
+        </w:rPr>
+        <w:t>OverProt</w:t>
+      </w:r>
+      <w:proofErr w:type="spellEnd"/>
+      <w:r>
+        <w:rPr>
+          <w:rFonts w:ascii="Times New Roman" w:hAnsi="Times New Roman" w:cs="Times New Roman"/>
+        </w:rPr>
+        <w:t xml:space="preserve"> are used</w:t>
       </w:r>
       <w:r>
         <w:rPr>
@@ -6096,11 +6494,19 @@
           <w:rFonts w:ascii="Times New Roman" w:hAnsi="Times New Roman" w:cs="Times New Roman"/>
         </w:rPr>
       </w:pPr>
-      <w:r>
-        <w:rPr>
-          <w:rFonts w:ascii="Times New Roman" w:hAnsi="Times New Roman" w:cs="Times New Roman"/>
-        </w:rPr>
-        <w:t>OverProt is not able to recogni</w:t>
+      <w:proofErr w:type="spellStart"/>
+      <w:r>
+        <w:rPr>
+          <w:rFonts w:ascii="Times New Roman" w:hAnsi="Times New Roman" w:cs="Times New Roman"/>
+        </w:rPr>
+        <w:t>OverProt</w:t>
+      </w:r>
+      <w:proofErr w:type="spellEnd"/>
+      <w:r>
+        <w:rPr>
+          <w:rFonts w:ascii="Times New Roman" w:hAnsi="Times New Roman" w:cs="Times New Roman"/>
+        </w:rPr>
+        <w:t xml:space="preserve"> is not able to recogni</w:t>
       </w:r>
       <w:r>
         <w:rPr>
@@ -6148,7 +6554,21 @@
         <w:rPr>
           <w:rFonts w:ascii="Times New Roman" w:hAnsi="Times New Roman" w:cs="Times New Roman"/>
         </w:rPr>
-        <w:t xml:space="preserve"> some way intercomparable proteins. Therefore</w:t>
+        <w:t xml:space="preserve"> some way </w:t>
+      </w:r>
+      <w:proofErr w:type="spellStart"/>
+      <w:r>
+        <w:rPr>
+          <w:rFonts w:ascii="Times New Roman" w:hAnsi="Times New Roman" w:cs="Times New Roman"/>
+        </w:rPr>
+        <w:t>intercomparable</w:t>
+      </w:r>
+      <w:proofErr w:type="spellEnd"/>
+      <w:r>
+        <w:rPr>
+          <w:rFonts w:ascii="Times New Roman" w:hAnsi="Times New Roman" w:cs="Times New Roman"/>
+        </w:rPr>
+        <w:t xml:space="preserve"> proteins. Therefore</w:t>
       </w:r>
       <w:r>
         <w:rPr>
@@ -6293,19 +6713,7 @@
         <w:rPr>
           <w:rFonts w:ascii="Times New Roman" w:hAnsi="Times New Roman" w:cs="Times New Roman"/>
         </w:rPr>
-        <w:t>Edge 85</w:t>
-      </w:r>
-      <w:r>
-        <w:rPr>
-          <w:rFonts w:ascii="Times New Roman" w:hAnsi="Times New Roman" w:cs="Times New Roman"/>
-        </w:rPr>
-        <w:t xml:space="preserve">, </w:t>
-      </w:r>
-      <w:r>
-        <w:rPr>
-          <w:rFonts w:ascii="Times New Roman" w:hAnsi="Times New Roman" w:cs="Times New Roman"/>
-        </w:rPr>
-        <w:t xml:space="preserve">Firefox 96, </w:t>
+        <w:t xml:space="preserve">Edge 85, Firefox 96, </w:t>
       </w:r>
       <w:r>
         <w:rPr>
@@ -6381,7 +6789,13 @@
         <w:rPr>
           <w:rFonts w:ascii="Times New Roman" w:hAnsi="Times New Roman" w:cs="Times New Roman"/>
         </w:rPr>
-        <w:t>MacOS: Safari 15 – Mol* Viewer may show black screen after loading, this can be fixed by turning fullscreen on and off</w:t>
+        <w:t xml:space="preserve">MacOS: Safari 15 – </w:t>
+      </w:r>
+      <w:r>
+        <w:rPr>
+          <w:rFonts w:ascii="Times New Roman" w:hAnsi="Times New Roman" w:cs="Times New Roman"/>
+        </w:rPr>
+        <w:t>fully functional</w:t>
       </w:r>
       <w:r>
         <w:rPr>

</xml_diff>

<commit_message>
OverProt Server: New version of OverProt Viewer, updated manual
</commit_message>
<xml_diff>
--- a/OverProtServer/overprot_server/static/misc/OverProt-Manual.docx
+++ b/OverProtServer/overprot_server/static/misc/OverProt-Manual.docx
@@ -14,7 +14,6 @@
           <w:szCs w:val="36"/>
         </w:rPr>
       </w:pPr>
-      <w:proofErr w:type="spellStart"/>
       <w:r>
         <w:rPr>
           <w:rFonts w:ascii="Times New Roman" w:hAnsi="Times New Roman" w:cs="Times New Roman"/>
@@ -25,7 +24,6 @@
         </w:rPr>
         <w:t>OverProt</w:t>
       </w:r>
-      <w:proofErr w:type="spellEnd"/>
       <w:r>
         <w:rPr>
           <w:rFonts w:ascii="Times New Roman" w:hAnsi="Times New Roman" w:cs="Times New Roman"/>
@@ -34,7 +32,27 @@
           <w:sz w:val="36"/>
           <w:szCs w:val="36"/>
         </w:rPr>
-        <w:t xml:space="preserve"> manual</w:t>
+        <w:t xml:space="preserve"> </w:t>
+      </w:r>
+      <w:r>
+        <w:rPr>
+          <w:rFonts w:ascii="Times New Roman" w:hAnsi="Times New Roman" w:cs="Times New Roman"/>
+          <w:b/>
+          <w:bCs/>
+          <w:sz w:val="36"/>
+          <w:szCs w:val="36"/>
+        </w:rPr>
+        <w:t xml:space="preserve">Server </w:t>
+      </w:r>
+      <w:r>
+        <w:rPr>
+          <w:rFonts w:ascii="Times New Roman" w:hAnsi="Times New Roman" w:cs="Times New Roman"/>
+          <w:b/>
+          <w:bCs/>
+          <w:sz w:val="36"/>
+          <w:szCs w:val="36"/>
+        </w:rPr>
+        <w:t>manual</w:t>
       </w:r>
     </w:p>
     <w:p>
@@ -71,47 +89,23 @@
           <w:rFonts w:ascii="Times New Roman" w:hAnsi="Times New Roman" w:cs="Times New Roman"/>
         </w:rPr>
       </w:pPr>
-      <w:proofErr w:type="spellStart"/>
       <w:r>
         <w:rPr>
           <w:rFonts w:ascii="Times New Roman" w:hAnsi="Times New Roman" w:cs="Times New Roman"/>
         </w:rPr>
         <w:t>OverProt</w:t>
       </w:r>
-      <w:proofErr w:type="spellEnd"/>
-      <w:r>
-        <w:rPr>
-          <w:rFonts w:ascii="Times New Roman" w:hAnsi="Times New Roman" w:cs="Times New Roman"/>
-        </w:rPr>
-        <w:t xml:space="preserve"> (</w:t>
-      </w:r>
-      <w:proofErr w:type="spellStart"/>
-      <w:r>
-        <w:rPr>
-          <w:rFonts w:ascii="Times New Roman" w:hAnsi="Times New Roman" w:cs="Times New Roman"/>
-        </w:rPr>
-        <w:t>OVERview</w:t>
-      </w:r>
-      <w:proofErr w:type="spellEnd"/>
-      <w:r>
-        <w:rPr>
-          <w:rFonts w:ascii="Times New Roman" w:hAnsi="Times New Roman" w:cs="Times New Roman"/>
-        </w:rPr>
-        <w:t xml:space="preserve"> of </w:t>
-      </w:r>
-      <w:proofErr w:type="spellStart"/>
-      <w:r>
-        <w:rPr>
-          <w:rFonts w:ascii="Times New Roman" w:hAnsi="Times New Roman" w:cs="Times New Roman"/>
-        </w:rPr>
-        <w:t>PROTein</w:t>
-      </w:r>
-      <w:proofErr w:type="spellEnd"/>
-      <w:r>
-        <w:rPr>
-          <w:rFonts w:ascii="Times New Roman" w:hAnsi="Times New Roman" w:cs="Times New Roman"/>
-        </w:rPr>
-        <w:t xml:space="preserve"> family) is a web application generating an overview (i.e.</w:t>
+      <w:r>
+        <w:rPr>
+          <w:rFonts w:ascii="Times New Roman" w:hAnsi="Times New Roman" w:cs="Times New Roman"/>
+        </w:rPr>
+        <w:t xml:space="preserve"> Server</w:t>
+      </w:r>
+      <w:r>
+        <w:rPr>
+          <w:rFonts w:ascii="Times New Roman" w:hAnsi="Times New Roman" w:cs="Times New Roman"/>
+        </w:rPr>
+        <w:t xml:space="preserve"> (OVERview of PROTein family) is a web application generating an overview (i.e.</w:t>
       </w:r>
       <w:r>
         <w:rPr>
@@ -213,27 +207,25 @@
         <w:rPr>
           <w:rFonts w:ascii="Times New Roman" w:hAnsi="Times New Roman" w:cs="Times New Roman"/>
         </w:rPr>
-        <w:t xml:space="preserve"> information about </w:t>
-      </w:r>
-      <w:proofErr w:type="spellStart"/>
-      <w:r>
-        <w:rPr>
-          <w:rFonts w:ascii="Times New Roman" w:hAnsi="Times New Roman" w:cs="Times New Roman"/>
-        </w:rPr>
-        <w:t>OverProt</w:t>
-      </w:r>
-      <w:proofErr w:type="spellEnd"/>
-      <w:r>
-        <w:rPr>
-          <w:rFonts w:ascii="Times New Roman" w:hAnsi="Times New Roman" w:cs="Times New Roman"/>
-        </w:rPr>
-        <w:t xml:space="preserve"> </w:t>
-      </w:r>
-      <w:r>
-        <w:rPr>
-          <w:rFonts w:ascii="Times New Roman" w:hAnsi="Times New Roman" w:cs="Times New Roman"/>
-        </w:rPr>
-        <w:t>limitations.</w:t>
+        <w:t xml:space="preserve"> information about OverProt </w:t>
+      </w:r>
+      <w:r>
+        <w:rPr>
+          <w:rFonts w:ascii="Times New Roman" w:hAnsi="Times New Roman" w:cs="Times New Roman"/>
+        </w:rPr>
+        <w:t>limitations</w:t>
+      </w:r>
+      <w:r>
+        <w:rPr>
+          <w:rFonts w:ascii="Times New Roman" w:hAnsi="Times New Roman" w:cs="Times New Roman"/>
+        </w:rPr>
+        <w:t xml:space="preserve"> and about the desktop version of OverProt</w:t>
+      </w:r>
+      <w:r>
+        <w:rPr>
+          <w:rFonts w:ascii="Times New Roman" w:hAnsi="Times New Roman" w:cs="Times New Roman"/>
+        </w:rPr>
+        <w:t>.</w:t>
       </w:r>
     </w:p>
     <w:p>
@@ -312,7 +304,7 @@
           <w:r>
             <w:fldChar w:fldCharType="separate"/>
           </w:r>
-          <w:hyperlink w:anchor="_Toc94046273" w:history="1">
+          <w:hyperlink w:anchor="_Toc100560484" w:history="1">
             <w:r>
               <w:rPr>
                 <w:rStyle w:val="Hyperlink"/>
@@ -339,7 +331,7 @@
                 <w:noProof/>
                 <w:webHidden/>
               </w:rPr>
-              <w:instrText xml:space="preserve"> PAGEREF _Toc94046273 \h </w:instrText>
+              <w:instrText xml:space="preserve"> PAGEREF _Toc100560484 \h </w:instrText>
             </w:r>
             <w:r>
               <w:rPr>
@@ -382,7 +374,7 @@
               <w:lang w:eastAsia="en-GB"/>
             </w:rPr>
           </w:pPr>
-          <w:hyperlink w:anchor="_Toc94046274" w:history="1">
+          <w:hyperlink w:anchor="_Toc100560485" w:history="1">
             <w:r>
               <w:rPr>
                 <w:rStyle w:val="Hyperlink"/>
@@ -409,7 +401,7 @@
                 <w:noProof/>
                 <w:webHidden/>
               </w:rPr>
-              <w:instrText xml:space="preserve"> PAGEREF _Toc94046274 \h </w:instrText>
+              <w:instrText xml:space="preserve"> PAGEREF _Toc100560485 \h </w:instrText>
             </w:r>
             <w:r>
               <w:rPr>
@@ -452,7 +444,7 @@
               <w:lang w:eastAsia="en-GB"/>
             </w:rPr>
           </w:pPr>
-          <w:hyperlink w:anchor="_Toc94046275" w:history="1">
+          <w:hyperlink w:anchor="_Toc100560486" w:history="1">
             <w:r>
               <w:rPr>
                 <w:rStyle w:val="Hyperlink"/>
@@ -479,7 +471,7 @@
                 <w:noProof/>
                 <w:webHidden/>
               </w:rPr>
-              <w:instrText xml:space="preserve"> PAGEREF _Toc94046275 \h </w:instrText>
+              <w:instrText xml:space="preserve"> PAGEREF _Toc100560486 \h </w:instrText>
             </w:r>
             <w:r>
               <w:rPr>
@@ -522,7 +514,7 @@
               <w:lang w:eastAsia="en-GB"/>
             </w:rPr>
           </w:pPr>
-          <w:hyperlink w:anchor="_Toc94046276" w:history="1">
+          <w:hyperlink w:anchor="_Toc100560487" w:history="1">
             <w:r>
               <w:rPr>
                 <w:rStyle w:val="Hyperlink"/>
@@ -549,7 +541,7 @@
                 <w:noProof/>
                 <w:webHidden/>
               </w:rPr>
-              <w:instrText xml:space="preserve"> PAGEREF _Toc94046276 \h </w:instrText>
+              <w:instrText xml:space="preserve"> PAGEREF _Toc100560487 \h </w:instrText>
             </w:r>
             <w:r>
               <w:rPr>
@@ -592,7 +584,7 @@
               <w:lang w:eastAsia="en-GB"/>
             </w:rPr>
           </w:pPr>
-          <w:hyperlink w:anchor="_Toc94046277" w:history="1">
+          <w:hyperlink w:anchor="_Toc100560488" w:history="1">
             <w:r>
               <w:rPr>
                 <w:rStyle w:val="Hyperlink"/>
@@ -619,7 +611,77 @@
                 <w:noProof/>
                 <w:webHidden/>
               </w:rPr>
-              <w:instrText xml:space="preserve"> PAGEREF _Toc94046277 \h </w:instrText>
+              <w:instrText xml:space="preserve"> PAGEREF _Toc100560488 \h </w:instrText>
+            </w:r>
+            <w:r>
+              <w:rPr>
+                <w:noProof/>
+                <w:webHidden/>
+              </w:rPr>
+            </w:r>
+            <w:r>
+              <w:rPr>
+                <w:noProof/>
+                <w:webHidden/>
+              </w:rPr>
+              <w:fldChar w:fldCharType="separate"/>
+            </w:r>
+            <w:r>
+              <w:rPr>
+                <w:noProof/>
+                <w:webHidden/>
+              </w:rPr>
+              <w:t>9</w:t>
+            </w:r>
+            <w:r>
+              <w:rPr>
+                <w:noProof/>
+                <w:webHidden/>
+              </w:rPr>
+              <w:fldChar w:fldCharType="end"/>
+            </w:r>
+          </w:hyperlink>
+        </w:p>
+        <w:p>
+          <w:pPr>
+            <w:pStyle w:val="TOC1"/>
+            <w:tabs>
+              <w:tab w:val="right" w:leader="dot" w:pos="9736"/>
+            </w:tabs>
+            <w:rPr>
+              <w:rFonts w:eastAsiaTheme="minorEastAsia"/>
+              <w:noProof/>
+              <w:lang w:eastAsia="en-GB"/>
+            </w:rPr>
+          </w:pPr>
+          <w:hyperlink w:anchor="_Toc100560489" w:history="1">
+            <w:r>
+              <w:rPr>
+                <w:rStyle w:val="Hyperlink"/>
+                <w:noProof/>
+              </w:rPr>
+              <w:t>Note on the desktop version</w:t>
+            </w:r>
+            <w:r>
+              <w:rPr>
+                <w:noProof/>
+                <w:webHidden/>
+              </w:rPr>
+              <w:tab/>
+            </w:r>
+            <w:r>
+              <w:rPr>
+                <w:noProof/>
+                <w:webHidden/>
+              </w:rPr>
+              <w:fldChar w:fldCharType="begin"/>
+            </w:r>
+            <w:r>
+              <w:rPr>
+                <w:noProof/>
+                <w:webHidden/>
+              </w:rPr>
+              <w:instrText xml:space="preserve"> PAGEREF _Toc100560489 \h </w:instrText>
             </w:r>
             <w:r>
               <w:rPr>
@@ -725,7 +787,7 @@
       <w:pPr>
         <w:pStyle w:val="Heading1"/>
       </w:pPr>
-      <w:bookmarkStart w:id="0" w:name="_Toc94046273"/>
+      <w:bookmarkStart w:id="0" w:name="_Toc100560484"/>
       <w:r>
         <w:lastRenderedPageBreak/>
         <w:t>Main page</w:t>
@@ -872,7 +934,6 @@
         </w:rPr>
         <w:t xml:space="preserve">CATH ID is in a format </w:t>
       </w:r>
-      <w:proofErr w:type="spellStart"/>
       <w:r>
         <w:rPr>
           <w:rFonts w:ascii="Times New Roman" w:hAnsi="Times New Roman" w:cs="Times New Roman"/>
@@ -881,7 +942,6 @@
         </w:rPr>
         <w:t>n.n.n.n</w:t>
       </w:r>
-      <w:proofErr w:type="spellEnd"/>
       <w:r>
         <w:rPr>
           <w:rFonts w:ascii="Times New Roman" w:hAnsi="Times New Roman" w:cs="Times New Roman"/>
@@ -912,21 +972,7 @@
         <w:rPr>
           <w:rFonts w:ascii="Times New Roman" w:hAnsi="Times New Roman" w:cs="Times New Roman"/>
         </w:rPr>
-        <w:t xml:space="preserve"> for </w:t>
-      </w:r>
-      <w:proofErr w:type="spellStart"/>
-      <w:r>
-        <w:rPr>
-          <w:rFonts w:ascii="Times New Roman" w:hAnsi="Times New Roman" w:cs="Times New Roman"/>
-        </w:rPr>
-        <w:t>Anthopleurin</w:t>
-      </w:r>
-      <w:proofErr w:type="spellEnd"/>
-      <w:r>
-        <w:rPr>
-          <w:rFonts w:ascii="Times New Roman" w:hAnsi="Times New Roman" w:cs="Times New Roman"/>
-        </w:rPr>
-        <w:t>-A protein family</w:t>
+        <w:t xml:space="preserve"> for Anthopleurin-A protein family</w:t>
       </w:r>
       <w:r>
         <w:rPr>
@@ -1525,7 +1571,19 @@
         <w:rPr>
           <w:rFonts w:ascii="Times New Roman" w:hAnsi="Times New Roman" w:cs="Times New Roman"/>
         </w:rPr>
-        <w:t>user is redirected on Queries page.</w:t>
+        <w:t xml:space="preserve">user is redirected </w:t>
+      </w:r>
+      <w:r>
+        <w:rPr>
+          <w:rFonts w:ascii="Times New Roman" w:hAnsi="Times New Roman" w:cs="Times New Roman"/>
+        </w:rPr>
+        <w:t>to</w:t>
+      </w:r>
+      <w:r>
+        <w:rPr>
+          <w:rFonts w:ascii="Times New Roman" w:hAnsi="Times New Roman" w:cs="Times New Roman"/>
+        </w:rPr>
+        <w:t xml:space="preserve"> Queries page.</w:t>
       </w:r>
     </w:p>
     <w:p>
@@ -1696,7 +1754,7 @@
       <w:pPr>
         <w:pStyle w:val="Heading1"/>
       </w:pPr>
-      <w:bookmarkStart w:id="1" w:name="_Toc94046274"/>
+      <w:bookmarkStart w:id="1" w:name="_Toc100560485"/>
       <w:r>
         <w:lastRenderedPageBreak/>
         <w:t>Queries page</w:t>
@@ -2083,40 +2141,24 @@
         <w:rPr>
           <w:rFonts w:ascii="Courier New" w:hAnsi="Courier New" w:cs="Courier New"/>
         </w:rPr>
-        <w:t>1og</w:t>
-      </w:r>
-      <w:proofErr w:type="gramStart"/>
-      <w:r>
+        <w:t>1og2,A</w:t>
+      </w:r>
+    </w:p>
+    <w:p>
+      <w:pPr>
+        <w:spacing w:after="0" w:line="240" w:lineRule="auto"/>
+        <w:ind w:left="720"/>
+        <w:jc w:val="both"/>
         <w:rPr>
           <w:rFonts w:ascii="Courier New" w:hAnsi="Courier New" w:cs="Courier New"/>
         </w:rPr>
-        <w:t>2,A</w:t>
-      </w:r>
-      <w:proofErr w:type="gramEnd"/>
-    </w:p>
-    <w:p>
-      <w:pPr>
-        <w:spacing w:after="0" w:line="240" w:lineRule="auto"/>
-        <w:ind w:left="720"/>
-        <w:jc w:val="both"/>
+      </w:pPr>
+      <w:r>
         <w:rPr>
           <w:rFonts w:ascii="Courier New" w:hAnsi="Courier New" w:cs="Courier New"/>
         </w:rPr>
-      </w:pPr>
-      <w:r>
-        <w:rPr>
-          <w:rFonts w:ascii="Courier New" w:hAnsi="Courier New" w:cs="Courier New"/>
-        </w:rPr>
-        <w:t>1bu</w:t>
-      </w:r>
-      <w:proofErr w:type="gramStart"/>
-      <w:r>
-        <w:rPr>
-          <w:rFonts w:ascii="Courier New" w:hAnsi="Courier New" w:cs="Courier New"/>
-        </w:rPr>
-        <w:t>7,B</w:t>
-      </w:r>
-      <w:proofErr w:type="gramEnd"/>
+        <w:t>1bu7,B</w:t>
+      </w:r>
     </w:p>
     <w:p>
       <w:pPr>
@@ -2193,21 +2235,23 @@
         <w:rPr>
           <w:rFonts w:ascii="Courier New" w:hAnsi="Courier New" w:cs="Courier New"/>
         </w:rPr>
-        <w:t>1bu</w:t>
-      </w:r>
-      <w:proofErr w:type="gramStart"/>
-      <w:r>
+        <w:t>1bu7,A,100:</w:t>
+      </w:r>
+    </w:p>
+    <w:p>
+      <w:pPr>
+        <w:spacing w:after="0" w:line="240" w:lineRule="auto"/>
+        <w:ind w:left="720"/>
+        <w:jc w:val="both"/>
         <w:rPr>
           <w:rFonts w:ascii="Courier New" w:hAnsi="Courier New" w:cs="Courier New"/>
         </w:rPr>
-        <w:t>7,A</w:t>
-      </w:r>
-      <w:proofErr w:type="gramEnd"/>
+      </w:pPr>
       <w:r>
         <w:rPr>
           <w:rFonts w:ascii="Courier New" w:hAnsi="Courier New" w:cs="Courier New"/>
         </w:rPr>
-        <w:t>,100:</w:t>
+        <w:t xml:space="preserve">1bu7,A,100:450 </w:t>
       </w:r>
     </w:p>
     <w:p>
@@ -2223,119 +2267,32 @@
         <w:rPr>
           <w:rFonts w:ascii="Courier New" w:hAnsi="Courier New" w:cs="Courier New"/>
         </w:rPr>
-        <w:t>1bu</w:t>
-      </w:r>
-      <w:proofErr w:type="gramStart"/>
-      <w:r>
-        <w:rPr>
-          <w:rFonts w:ascii="Courier New" w:hAnsi="Courier New" w:cs="Courier New"/>
-        </w:rPr>
-        <w:t>7,A</w:t>
-      </w:r>
-      <w:proofErr w:type="gramEnd"/>
-      <w:r>
-        <w:rPr>
-          <w:rFonts w:ascii="Courier New" w:hAnsi="Courier New" w:cs="Courier New"/>
-        </w:rPr>
-        <w:t xml:space="preserve">,100:450 </w:t>
-      </w:r>
-    </w:p>
-    <w:p>
-      <w:pPr>
-        <w:spacing w:after="0" w:line="240" w:lineRule="auto"/>
-        <w:ind w:left="720"/>
-        <w:jc w:val="both"/>
-        <w:rPr>
-          <w:rFonts w:ascii="Courier New" w:hAnsi="Courier New" w:cs="Courier New"/>
-        </w:rPr>
-      </w:pPr>
-      <w:r>
-        <w:rPr>
-          <w:rFonts w:ascii="Courier New" w:hAnsi="Courier New" w:cs="Courier New"/>
-        </w:rPr>
-        <w:t>1bu</w:t>
-      </w:r>
-      <w:proofErr w:type="gramStart"/>
-      <w:r>
-        <w:rPr>
-          <w:rFonts w:ascii="Courier New" w:hAnsi="Courier New" w:cs="Courier New"/>
-        </w:rPr>
-        <w:t>7,B</w:t>
-      </w:r>
-      <w:proofErr w:type="gramEnd"/>
-      <w:r>
-        <w:rPr>
-          <w:rFonts w:ascii="Courier New" w:hAnsi="Courier New" w:cs="Courier New"/>
-        </w:rPr>
-        <w:t>,100:178,185:370,390:</w:t>
-      </w:r>
-    </w:p>
-    <w:p>
-      <w:pPr>
-        <w:spacing w:after="0" w:line="240" w:lineRule="auto"/>
-        <w:jc w:val="both"/>
-        <w:rPr>
-          <w:rFonts w:ascii="Times New Roman" w:hAnsi="Times New Roman" w:cs="Times New Roman"/>
-        </w:rPr>
-      </w:pPr>
-    </w:p>
-    <w:p>
-      <w:pPr>
-        <w:spacing w:after="0" w:line="240" w:lineRule="auto"/>
-        <w:jc w:val="both"/>
-        <w:rPr>
-          <w:rFonts w:ascii="Times New Roman" w:hAnsi="Times New Roman" w:cs="Times New Roman"/>
-        </w:rPr>
-      </w:pPr>
-      <w:r>
-        <w:rPr>
-          <w:rFonts w:ascii="Times New Roman" w:hAnsi="Times New Roman" w:cs="Times New Roman"/>
-        </w:rPr>
-        <w:t>The chain IDs and residue numbers must be provided following the label_* numbering scheme (</w:t>
-      </w:r>
-      <w:proofErr w:type="spellStart"/>
-      <w:r>
-        <w:rPr>
-          <w:rFonts w:ascii="Times New Roman" w:hAnsi="Times New Roman" w:cs="Times New Roman"/>
-        </w:rPr>
-        <w:t>mmcif</w:t>
-      </w:r>
-      <w:proofErr w:type="spellEnd"/>
-      <w:r>
-        <w:rPr>
-          <w:rFonts w:ascii="Times New Roman" w:hAnsi="Times New Roman" w:cs="Times New Roman"/>
-        </w:rPr>
-        <w:t xml:space="preserve">-style, corresponding to columns </w:t>
-      </w:r>
-      <w:proofErr w:type="spellStart"/>
-      <w:r>
-        <w:rPr>
-          <w:rFonts w:ascii="Times New Roman" w:hAnsi="Times New Roman" w:cs="Times New Roman"/>
-        </w:rPr>
-        <w:t>label_asym_id</w:t>
-      </w:r>
-      <w:proofErr w:type="spellEnd"/>
-      <w:r>
-        <w:rPr>
-          <w:rFonts w:ascii="Times New Roman" w:hAnsi="Times New Roman" w:cs="Times New Roman"/>
-        </w:rPr>
-        <w:t xml:space="preserve"> and </w:t>
-      </w:r>
-      <w:proofErr w:type="spellStart"/>
-      <w:r>
-        <w:rPr>
-          <w:rFonts w:ascii="Times New Roman" w:hAnsi="Times New Roman" w:cs="Times New Roman"/>
-        </w:rPr>
-        <w:t>label_seq_id</w:t>
-      </w:r>
-      <w:proofErr w:type="spellEnd"/>
-      <w:r>
-        <w:rPr>
-          <w:rFonts w:ascii="Times New Roman" w:hAnsi="Times New Roman" w:cs="Times New Roman"/>
-        </w:rPr>
-        <w:t xml:space="preserve"> in mmCIF files), not the auth_* numbering scheme (PDB-style, corresponding to columns </w:t>
-      </w:r>
-      <w:proofErr w:type="spellStart"/>
+        <w:t>1bu7,B,100:178,185:370,390:</w:t>
+      </w:r>
+    </w:p>
+    <w:p>
+      <w:pPr>
+        <w:spacing w:after="0" w:line="240" w:lineRule="auto"/>
+        <w:jc w:val="both"/>
+        <w:rPr>
+          <w:rFonts w:ascii="Times New Roman" w:hAnsi="Times New Roman" w:cs="Times New Roman"/>
+        </w:rPr>
+      </w:pPr>
+    </w:p>
+    <w:p>
+      <w:pPr>
+        <w:spacing w:after="0" w:line="240" w:lineRule="auto"/>
+        <w:jc w:val="both"/>
+        <w:rPr>
+          <w:rFonts w:ascii="Times New Roman" w:hAnsi="Times New Roman" w:cs="Times New Roman"/>
+        </w:rPr>
+      </w:pPr>
+      <w:r>
+        <w:rPr>
+          <w:rFonts w:ascii="Times New Roman" w:hAnsi="Times New Roman" w:cs="Times New Roman"/>
+        </w:rPr>
+        <w:t xml:space="preserve">The chain IDs and residue numbers must be provided following the label_* numbering scheme (mmcif-style, corresponding to columns label_asym_id and label_seq_id in mmCIF files), not the auth_* numbering scheme (PDB-style, corresponding to columns </w:t>
+      </w:r>
       <w:r>
         <w:rPr>
           <w:rFonts w:ascii="Times New Roman" w:hAnsi="Times New Roman" w:cs="Times New Roman"/>
@@ -2346,16 +2303,8 @@
         <w:rPr>
           <w:rFonts w:ascii="Times New Roman" w:hAnsi="Times New Roman" w:cs="Times New Roman"/>
         </w:rPr>
-        <w:t>_asym_id</w:t>
-      </w:r>
-      <w:proofErr w:type="spellEnd"/>
-      <w:r>
-        <w:rPr>
-          <w:rFonts w:ascii="Times New Roman" w:hAnsi="Times New Roman" w:cs="Times New Roman"/>
-        </w:rPr>
-        <w:t xml:space="preserve"> and </w:t>
-      </w:r>
-      <w:proofErr w:type="spellStart"/>
+        <w:t xml:space="preserve">_asym_id and </w:t>
+      </w:r>
       <w:r>
         <w:rPr>
           <w:rFonts w:ascii="Times New Roman" w:hAnsi="Times New Roman" w:cs="Times New Roman"/>
@@ -2366,14 +2315,7 @@
         <w:rPr>
           <w:rFonts w:ascii="Times New Roman" w:hAnsi="Times New Roman" w:cs="Times New Roman"/>
         </w:rPr>
-        <w:t>_seq_id</w:t>
-      </w:r>
-      <w:proofErr w:type="spellEnd"/>
-      <w:r>
-        <w:rPr>
-          <w:rFonts w:ascii="Times New Roman" w:hAnsi="Times New Roman" w:cs="Times New Roman"/>
-        </w:rPr>
-        <w:t xml:space="preserve"> in mmCIF files</w:t>
+        <w:t>_seq_id in mmCIF files</w:t>
       </w:r>
       <w:r>
         <w:rPr>
@@ -2542,7 +2484,7 @@
       <w:pPr>
         <w:pStyle w:val="Heading1"/>
       </w:pPr>
-      <w:bookmarkStart w:id="2" w:name="_Toc94046275"/>
+      <w:bookmarkStart w:id="2" w:name="_Toc100560486"/>
       <w:r>
         <w:lastRenderedPageBreak/>
         <w:t>Results page</w:t>
@@ -2723,8 +2665,6 @@
         </w:rPr>
         <w:t>contain this SSE, while the width indicates the average length measured as the number of amino acid residues. The ovals (</w:t>
       </w:r>
-      <w:proofErr w:type="spellStart"/>
-      <w:proofErr w:type="gramStart"/>
       <w:r>
         <w:rPr>
           <w:rFonts w:ascii="Times New Roman" w:hAnsi="Times New Roman" w:cs="Times New Roman"/>
@@ -2735,15 +2675,7 @@
         <w:rPr>
           <w:rFonts w:ascii="Times New Roman" w:hAnsi="Times New Roman" w:cs="Times New Roman"/>
         </w:rPr>
-        <w:t>SymCDF</w:t>
-      </w:r>
-      <w:proofErr w:type="spellEnd"/>
-      <w:proofErr w:type="gramEnd"/>
-      <w:r>
-        <w:rPr>
-          <w:rFonts w:ascii="Times New Roman" w:hAnsi="Times New Roman" w:cs="Times New Roman"/>
-        </w:rPr>
-        <w:t xml:space="preserve"> visualization style) also represent the variability of the length of the specific SSE – if the length is uniform, </w:t>
+        <w:t xml:space="preserve">SymCDF visualization style) also represent the variability of the length of the specific SSE – if the length is uniform, </w:t>
       </w:r>
       <w:r>
         <w:rPr>
@@ -2879,28 +2811,7 @@
         <w:rPr>
           <w:rFonts w:ascii="Times New Roman" w:hAnsi="Times New Roman" w:cs="Times New Roman"/>
         </w:rPr>
-        <w:t xml:space="preserve"> depicting β-strands from the same β-sheet have the same </w:t>
-      </w:r>
-      <w:proofErr w:type="spellStart"/>
-      <w:r>
-        <w:rPr>
-          <w:rFonts w:ascii="Times New Roman" w:hAnsi="Times New Roman" w:cs="Times New Roman"/>
-        </w:rPr>
-        <w:t>color</w:t>
-      </w:r>
-      <w:proofErr w:type="spellEnd"/>
-      <w:r>
-        <w:rPr>
-          <w:rFonts w:ascii="Times New Roman" w:hAnsi="Times New Roman" w:cs="Times New Roman"/>
-        </w:rPr>
-        <w:t xml:space="preserve">, while all helices are </w:t>
-      </w:r>
-      <w:proofErr w:type="spellStart"/>
-      <w:r>
-        <w:rPr>
-          <w:rFonts w:ascii="Times New Roman" w:hAnsi="Times New Roman" w:cs="Times New Roman"/>
-        </w:rPr>
-        <w:t>gr</w:t>
+        <w:t xml:space="preserve"> depicting β-strands from the same β-sheet have the same color, while all helices are gr</w:t>
       </w:r>
       <w:r>
         <w:rPr>
@@ -2912,14 +2823,7 @@
         <w:rPr>
           <w:rFonts w:ascii="Times New Roman" w:hAnsi="Times New Roman" w:cs="Times New Roman"/>
         </w:rPr>
-        <w:t>y</w:t>
-      </w:r>
-      <w:proofErr w:type="spellEnd"/>
-      <w:r>
-        <w:rPr>
-          <w:rFonts w:ascii="Times New Roman" w:hAnsi="Times New Roman" w:cs="Times New Roman"/>
-        </w:rPr>
-        <w:t xml:space="preserve">. </w:t>
+        <w:t xml:space="preserve">y. </w:t>
       </w:r>
     </w:p>
     <w:p>
@@ -3162,7 +3066,6 @@
         </w:rPr>
         <w:t xml:space="preserve">be </w:t>
       </w:r>
-      <w:proofErr w:type="spellStart"/>
       <w:r>
         <w:rPr>
           <w:rFonts w:ascii="Times New Roman" w:hAnsi="Times New Roman" w:cs="Times New Roman"/>
@@ -3171,7 +3074,6 @@
         </w:rPr>
         <w:t>colored</w:t>
       </w:r>
-      <w:proofErr w:type="spellEnd"/>
       <w:r>
         <w:rPr>
           <w:rFonts w:ascii="Times New Roman" w:hAnsi="Times New Roman" w:cs="Times New Roman"/>
@@ -3324,21 +3226,7 @@
         <w:rPr>
           <w:rFonts w:ascii="Times New Roman" w:hAnsi="Times New Roman" w:cs="Times New Roman"/>
         </w:rPr>
-        <w:t xml:space="preserve"> in the same </w:t>
-      </w:r>
-      <w:proofErr w:type="spellStart"/>
-      <w:r>
-        <w:rPr>
-          <w:rFonts w:ascii="Times New Roman" w:hAnsi="Times New Roman" w:cs="Times New Roman"/>
-        </w:rPr>
-        <w:t>color</w:t>
-      </w:r>
-      <w:proofErr w:type="spellEnd"/>
-      <w:r>
-        <w:rPr>
-          <w:rFonts w:ascii="Times New Roman" w:hAnsi="Times New Roman" w:cs="Times New Roman"/>
-        </w:rPr>
-        <w:t>.</w:t>
+        <w:t xml:space="preserve"> in the same color.</w:t>
       </w:r>
     </w:p>
     <w:p>
@@ -3485,14 +3373,7 @@
         <w:rPr>
           <w:rFonts w:ascii="Times New Roman" w:hAnsi="Times New Roman" w:cs="Times New Roman"/>
         </w:rPr>
-        <w:t xml:space="preserve">ices in </w:t>
-      </w:r>
-      <w:proofErr w:type="spellStart"/>
-      <w:r>
-        <w:rPr>
-          <w:rFonts w:ascii="Times New Roman" w:hAnsi="Times New Roman" w:cs="Times New Roman"/>
-        </w:rPr>
-        <w:t>gr</w:t>
+        <w:t>ices in gr</w:t>
       </w:r>
       <w:r>
         <w:rPr>
@@ -3504,14 +3385,7 @@
         <w:rPr>
           <w:rFonts w:ascii="Times New Roman" w:hAnsi="Times New Roman" w:cs="Times New Roman"/>
         </w:rPr>
-        <w:t>y</w:t>
-      </w:r>
-      <w:proofErr w:type="spellEnd"/>
-      <w:r>
-        <w:rPr>
-          <w:rFonts w:ascii="Times New Roman" w:hAnsi="Times New Roman" w:cs="Times New Roman"/>
-        </w:rPr>
-        <w:t>.</w:t>
+        <w:t>y.</w:t>
       </w:r>
     </w:p>
     <w:p>
@@ -3616,80 +3490,28 @@
           <w:bCs/>
           <w:color w:val="000000" w:themeColor="text1"/>
         </w:rPr>
-        <w:t xml:space="preserve">Default </w:t>
-      </w:r>
-      <w:proofErr w:type="spellStart"/>
-      <w:r>
-        <w:rPr>
-          <w:rFonts w:ascii="Times New Roman" w:hAnsi="Times New Roman" w:cs="Times New Roman"/>
-          <w:b/>
-          <w:bCs/>
+        <w:t xml:space="preserve">Default coloring. </w:t>
+      </w:r>
+      <w:r>
+        <w:rPr>
+          <w:rFonts w:ascii="Times New Roman" w:hAnsi="Times New Roman" w:cs="Times New Roman"/>
           <w:color w:val="000000" w:themeColor="text1"/>
         </w:rPr>
-        <w:t>coloring</w:t>
-      </w:r>
-      <w:proofErr w:type="spellEnd"/>
-      <w:r>
-        <w:rPr>
-          <w:rFonts w:ascii="Times New Roman" w:hAnsi="Times New Roman" w:cs="Times New Roman"/>
-          <w:b/>
-          <w:bCs/>
+        <w:t>β-strands from the same β-sheet have the same color, while all helices are gr</w:t>
+      </w:r>
+      <w:r>
+        <w:rPr>
+          <w:rFonts w:ascii="Times New Roman" w:hAnsi="Times New Roman" w:cs="Times New Roman"/>
           <w:color w:val="000000" w:themeColor="text1"/>
         </w:rPr>
-        <w:t xml:space="preserve">. </w:t>
+        <w:t>a</w:t>
       </w:r>
       <w:r>
         <w:rPr>
           <w:rFonts w:ascii="Times New Roman" w:hAnsi="Times New Roman" w:cs="Times New Roman"/>
           <w:color w:val="000000" w:themeColor="text1"/>
         </w:rPr>
-        <w:t xml:space="preserve">β-strands from the same β-sheet have the same </w:t>
-      </w:r>
-      <w:proofErr w:type="spellStart"/>
-      <w:r>
-        <w:rPr>
-          <w:rFonts w:ascii="Times New Roman" w:hAnsi="Times New Roman" w:cs="Times New Roman"/>
-          <w:color w:val="000000" w:themeColor="text1"/>
-        </w:rPr>
-        <w:t>color</w:t>
-      </w:r>
-      <w:proofErr w:type="spellEnd"/>
-      <w:r>
-        <w:rPr>
-          <w:rFonts w:ascii="Times New Roman" w:hAnsi="Times New Roman" w:cs="Times New Roman"/>
-          <w:color w:val="000000" w:themeColor="text1"/>
-        </w:rPr>
-        <w:t xml:space="preserve">, while all helices are </w:t>
-      </w:r>
-      <w:proofErr w:type="spellStart"/>
-      <w:r>
-        <w:rPr>
-          <w:rFonts w:ascii="Times New Roman" w:hAnsi="Times New Roman" w:cs="Times New Roman"/>
-          <w:color w:val="000000" w:themeColor="text1"/>
-        </w:rPr>
-        <w:t>gr</w:t>
-      </w:r>
-      <w:r>
-        <w:rPr>
-          <w:rFonts w:ascii="Times New Roman" w:hAnsi="Times New Roman" w:cs="Times New Roman"/>
-          <w:color w:val="000000" w:themeColor="text1"/>
-        </w:rPr>
-        <w:t>a</w:t>
-      </w:r>
-      <w:r>
-        <w:rPr>
-          <w:rFonts w:ascii="Times New Roman" w:hAnsi="Times New Roman" w:cs="Times New Roman"/>
-          <w:color w:val="000000" w:themeColor="text1"/>
-        </w:rPr>
-        <w:t>y</w:t>
-      </w:r>
-      <w:proofErr w:type="spellEnd"/>
-      <w:r>
-        <w:rPr>
-          <w:rFonts w:ascii="Times New Roman" w:hAnsi="Times New Roman" w:cs="Times New Roman"/>
-          <w:color w:val="000000" w:themeColor="text1"/>
-        </w:rPr>
-        <w:t xml:space="preserve">. </w:t>
+        <w:t xml:space="preserve">y. </w:t>
       </w:r>
     </w:p>
     <w:p>
@@ -4126,23 +3948,13 @@
           <w:rFonts w:ascii="Times New Roman" w:hAnsi="Times New Roman" w:cs="Times New Roman"/>
         </w:rPr>
       </w:pPr>
-      <w:proofErr w:type="spellStart"/>
       <w:r>
         <w:rPr>
           <w:rFonts w:ascii="Times New Roman" w:hAnsi="Times New Roman" w:cs="Times New Roman"/>
           <w:b/>
           <w:bCs/>
         </w:rPr>
-        <w:t>SymCDF</w:t>
-      </w:r>
-      <w:proofErr w:type="spellEnd"/>
-      <w:r>
-        <w:rPr>
-          <w:rFonts w:ascii="Times New Roman" w:hAnsi="Times New Roman" w:cs="Times New Roman"/>
-          <w:b/>
-          <w:bCs/>
-        </w:rPr>
-        <w:t>:</w:t>
+        <w:t>SymCDF:</w:t>
       </w:r>
       <w:r>
         <w:rPr>
@@ -5418,21 +5230,7 @@
         <w:rPr>
           <w:rFonts w:ascii="Times New Roman" w:hAnsi="Times New Roman" w:cs="Times New Roman"/>
         </w:rPr>
-        <w:t xml:space="preserve">and </w:t>
-      </w:r>
-      <w:proofErr w:type="spellStart"/>
-      <w:r>
-        <w:rPr>
-          <w:rFonts w:ascii="Times New Roman" w:hAnsi="Times New Roman" w:cs="Times New Roman"/>
-        </w:rPr>
-        <w:t>OverProt</w:t>
-      </w:r>
-      <w:proofErr w:type="spellEnd"/>
-      <w:r>
-        <w:rPr>
-          <w:rFonts w:ascii="Times New Roman" w:hAnsi="Times New Roman" w:cs="Times New Roman"/>
-        </w:rPr>
-        <w:t xml:space="preserve"> </w:t>
+        <w:t xml:space="preserve">and OverProt </w:t>
       </w:r>
       <w:r>
         <w:rPr>
@@ -5640,7 +5438,7 @@
       <w:pPr>
         <w:pStyle w:val="Heading1"/>
       </w:pPr>
-      <w:bookmarkStart w:id="4" w:name="_Toc94046276"/>
+      <w:bookmarkStart w:id="4" w:name="_Toc100560487"/>
       <w:r>
         <w:lastRenderedPageBreak/>
         <w:t>Domain view page</w:t>
@@ -5974,21 +5772,7 @@
         <w:rPr>
           <w:rFonts w:ascii="Times New Roman" w:hAnsi="Times New Roman" w:cs="Times New Roman"/>
         </w:rPr>
-        <w:t xml:space="preserve"> page, the user can observe how the 1D information on consensus sequence of a selected family from </w:t>
-      </w:r>
-      <w:proofErr w:type="spellStart"/>
-      <w:r>
-        <w:rPr>
-          <w:rFonts w:ascii="Times New Roman" w:hAnsi="Times New Roman" w:cs="Times New Roman"/>
-        </w:rPr>
-        <w:t>Overprot</w:t>
-      </w:r>
-      <w:proofErr w:type="spellEnd"/>
-      <w:r>
-        <w:rPr>
-          <w:rFonts w:ascii="Times New Roman" w:hAnsi="Times New Roman" w:cs="Times New Roman"/>
-        </w:rPr>
-        <w:t xml:space="preserve"> relates to the 2D and 3D information </w:t>
+        <w:t xml:space="preserve"> page, the user can observe how the 1D information on consensus sequence of a selected family from Overprot relates to the 2D and 3D information </w:t>
       </w:r>
       <w:r>
         <w:rPr>
@@ -6137,21 +5921,7 @@
         <w:rPr>
           <w:rFonts w:ascii="Times New Roman" w:hAnsi="Times New Roman" w:cs="Times New Roman"/>
         </w:rPr>
-        <w:t xml:space="preserve">interactive version of 2DProts domain diagram, while the 3D view is implemented using </w:t>
-      </w:r>
-      <w:proofErr w:type="spellStart"/>
-      <w:r>
-        <w:rPr>
-          <w:rFonts w:ascii="Times New Roman" w:hAnsi="Times New Roman" w:cs="Times New Roman"/>
-        </w:rPr>
-        <w:t>PDBe</w:t>
-      </w:r>
-      <w:proofErr w:type="spellEnd"/>
-      <w:r>
-        <w:rPr>
-          <w:rFonts w:ascii="Times New Roman" w:hAnsi="Times New Roman" w:cs="Times New Roman"/>
-        </w:rPr>
-        <w:t xml:space="preserve"> Mol* molecular viewer.</w:t>
+        <w:t>interactive version of 2DProts domain diagram, while the 3D view is implemented using PDBe Mol* molecular viewer.</w:t>
       </w:r>
     </w:p>
     <w:p>
@@ -6169,35 +5939,7 @@
         <w:rPr>
           <w:rFonts w:ascii="Times New Roman" w:hAnsi="Times New Roman" w:cs="Times New Roman"/>
         </w:rPr>
-        <w:t xml:space="preserve">All three tools are interconnected, so that the user can hover over an entity (an element in </w:t>
-      </w:r>
-      <w:proofErr w:type="spellStart"/>
-      <w:r>
-        <w:rPr>
-          <w:rFonts w:ascii="Times New Roman" w:hAnsi="Times New Roman" w:cs="Times New Roman"/>
-        </w:rPr>
-        <w:t>OverProt</w:t>
-      </w:r>
-      <w:proofErr w:type="spellEnd"/>
-      <w:r>
-        <w:rPr>
-          <w:rFonts w:ascii="Times New Roman" w:hAnsi="Times New Roman" w:cs="Times New Roman"/>
-        </w:rPr>
-        <w:t xml:space="preserve"> view, or a residue in 2DProts and </w:t>
-      </w:r>
-      <w:proofErr w:type="spellStart"/>
-      <w:r>
-        <w:rPr>
-          <w:rFonts w:ascii="Times New Roman" w:hAnsi="Times New Roman" w:cs="Times New Roman"/>
-        </w:rPr>
-        <w:t>PDBe</w:t>
-      </w:r>
-      <w:proofErr w:type="spellEnd"/>
-      <w:r>
-        <w:rPr>
-          <w:rFonts w:ascii="Times New Roman" w:hAnsi="Times New Roman" w:cs="Times New Roman"/>
-        </w:rPr>
-        <w:t xml:space="preserve"> Mol* view) in one view and see the corresponding entities highlighted in the other two views.</w:t>
+        <w:t>All three tools are interconnected, so that the user can hover over an entity (an element in OverProt view, or a residue in 2DProts and PDBe Mol* view) in one view and see the corresponding entities highlighted in the other two views.</w:t>
       </w:r>
       <w:r>
         <w:br w:type="page"/>
@@ -6207,7 +5949,7 @@
       <w:pPr>
         <w:pStyle w:val="Heading1"/>
       </w:pPr>
-      <w:bookmarkStart w:id="5" w:name="_Toc94046277"/>
+      <w:bookmarkStart w:id="5" w:name="_Toc100560488"/>
       <w:r>
         <w:lastRenderedPageBreak/>
         <w:t>Limitations</w:t>
@@ -6261,21 +6003,7 @@
         <w:rPr>
           <w:rFonts w:ascii="Times New Roman" w:hAnsi="Times New Roman" w:cs="Times New Roman"/>
         </w:rPr>
-        <w:t xml:space="preserve"> consensus sequences precomputed by </w:t>
-      </w:r>
-      <w:proofErr w:type="spellStart"/>
-      <w:r>
-        <w:rPr>
-          <w:rFonts w:ascii="Times New Roman" w:hAnsi="Times New Roman" w:cs="Times New Roman"/>
-        </w:rPr>
-        <w:t>OverProt</w:t>
-      </w:r>
-      <w:proofErr w:type="spellEnd"/>
-      <w:r>
-        <w:rPr>
-          <w:rFonts w:ascii="Times New Roman" w:hAnsi="Times New Roman" w:cs="Times New Roman"/>
-        </w:rPr>
-        <w:t xml:space="preserve"> are used</w:t>
+        <w:t xml:space="preserve"> consensus sequences precomputed by OverProt are used</w:t>
       </w:r>
       <w:r>
         <w:rPr>
@@ -6434,7 +6162,19 @@
         <w:rPr>
           <w:rFonts w:ascii="Times New Roman" w:hAnsi="Times New Roman" w:cs="Times New Roman"/>
         </w:rPr>
-        <w:t xml:space="preserve">o more than 500 PDB IDs can be provided. </w:t>
+        <w:t xml:space="preserve">o more than 500 </w:t>
+      </w:r>
+      <w:r>
+        <w:rPr>
+          <w:rFonts w:ascii="Times New Roman" w:hAnsi="Times New Roman" w:cs="Times New Roman"/>
+        </w:rPr>
+        <w:t>domains</w:t>
+      </w:r>
+      <w:r>
+        <w:rPr>
+          <w:rFonts w:ascii="Times New Roman" w:hAnsi="Times New Roman" w:cs="Times New Roman"/>
+        </w:rPr>
+        <w:t xml:space="preserve"> can be provided. </w:t>
       </w:r>
     </w:p>
     <w:p>
@@ -6454,31 +6194,7 @@
         <w:rPr>
           <w:rFonts w:ascii="Times New Roman" w:hAnsi="Times New Roman" w:cs="Times New Roman"/>
         </w:rPr>
-        <w:t>A user ha</w:t>
-      </w:r>
-      <w:r>
-        <w:rPr>
-          <w:rFonts w:ascii="Times New Roman" w:hAnsi="Times New Roman" w:cs="Times New Roman"/>
-        </w:rPr>
-        <w:t>s</w:t>
-      </w:r>
-      <w:r>
-        <w:rPr>
-          <w:rFonts w:ascii="Times New Roman" w:hAnsi="Times New Roman" w:cs="Times New Roman"/>
-        </w:rPr>
-        <w:t xml:space="preserve"> to wait for the </w:t>
-      </w:r>
-      <w:r>
-        <w:rPr>
-          <w:rFonts w:ascii="Times New Roman" w:hAnsi="Times New Roman" w:cs="Times New Roman"/>
-        </w:rPr>
-        <w:t>results</w:t>
-      </w:r>
-      <w:r>
-        <w:rPr>
-          <w:rFonts w:ascii="Times New Roman" w:hAnsi="Times New Roman" w:cs="Times New Roman"/>
-        </w:rPr>
-        <w:t>.</w:t>
+        <w:t>The structures must be in the PDB database.</w:t>
       </w:r>
     </w:p>
     <w:p>
@@ -6494,19 +6210,67 @@
           <w:rFonts w:ascii="Times New Roman" w:hAnsi="Times New Roman" w:cs="Times New Roman"/>
         </w:rPr>
       </w:pPr>
-      <w:proofErr w:type="spellStart"/>
-      <w:r>
-        <w:rPr>
-          <w:rFonts w:ascii="Times New Roman" w:hAnsi="Times New Roman" w:cs="Times New Roman"/>
-        </w:rPr>
-        <w:t>OverProt</w:t>
-      </w:r>
-      <w:proofErr w:type="spellEnd"/>
-      <w:r>
-        <w:rPr>
-          <w:rFonts w:ascii="Times New Roman" w:hAnsi="Times New Roman" w:cs="Times New Roman"/>
-        </w:rPr>
-        <w:t xml:space="preserve"> is not able to recogni</w:t>
+      <w:r>
+        <w:rPr>
+          <w:rFonts w:ascii="Times New Roman" w:hAnsi="Times New Roman" w:cs="Times New Roman"/>
+        </w:rPr>
+        <w:t>The</w:t>
+      </w:r>
+      <w:r>
+        <w:rPr>
+          <w:rFonts w:ascii="Times New Roman" w:hAnsi="Times New Roman" w:cs="Times New Roman"/>
+        </w:rPr>
+        <w:t xml:space="preserve"> user ha</w:t>
+      </w:r>
+      <w:r>
+        <w:rPr>
+          <w:rFonts w:ascii="Times New Roman" w:hAnsi="Times New Roman" w:cs="Times New Roman"/>
+        </w:rPr>
+        <w:t>s</w:t>
+      </w:r>
+      <w:r>
+        <w:rPr>
+          <w:rFonts w:ascii="Times New Roman" w:hAnsi="Times New Roman" w:cs="Times New Roman"/>
+        </w:rPr>
+        <w:t xml:space="preserve"> to wait for the </w:t>
+      </w:r>
+      <w:r>
+        <w:rPr>
+          <w:rFonts w:ascii="Times New Roman" w:hAnsi="Times New Roman" w:cs="Times New Roman"/>
+        </w:rPr>
+        <w:t>results</w:t>
+      </w:r>
+      <w:r>
+        <w:rPr>
+          <w:rFonts w:ascii="Times New Roman" w:hAnsi="Times New Roman" w:cs="Times New Roman"/>
+        </w:rPr>
+        <w:t xml:space="preserve"> (typically a few minutes)</w:t>
+      </w:r>
+      <w:r>
+        <w:rPr>
+          <w:rFonts w:ascii="Times New Roman" w:hAnsi="Times New Roman" w:cs="Times New Roman"/>
+        </w:rPr>
+        <w:t>.</w:t>
+      </w:r>
+    </w:p>
+    <w:p>
+      <w:pPr>
+        <w:pStyle w:val="ListParagraph"/>
+        <w:numPr>
+          <w:ilvl w:val="1"/>
+          <w:numId w:val="1"/>
+        </w:numPr>
+        <w:spacing w:after="0" w:line="240" w:lineRule="auto"/>
+        <w:jc w:val="both"/>
+        <w:rPr>
+          <w:rFonts w:ascii="Times New Roman" w:hAnsi="Times New Roman" w:cs="Times New Roman"/>
+        </w:rPr>
+      </w:pPr>
+      <w:r>
+        <w:rPr>
+          <w:rFonts w:ascii="Times New Roman" w:hAnsi="Times New Roman" w:cs="Times New Roman"/>
+        </w:rPr>
+        <w:t>OverProt is not able to recogni</w:t>
       </w:r>
       <w:r>
         <w:rPr>
@@ -6518,13 +6282,13 @@
         <w:rPr>
           <w:rFonts w:ascii="Times New Roman" w:hAnsi="Times New Roman" w:cs="Times New Roman"/>
         </w:rPr>
-        <w:t xml:space="preserve">e if the submitted PDB </w:t>
-      </w:r>
-      <w:r>
-        <w:rPr>
-          <w:rFonts w:ascii="Times New Roman" w:hAnsi="Times New Roman" w:cs="Times New Roman"/>
-        </w:rPr>
-        <w:t>IDs</w:t>
+        <w:t xml:space="preserve">e if the submitted </w:t>
+      </w:r>
+      <w:r>
+        <w:rPr>
+          <w:rFonts w:ascii="Times New Roman" w:hAnsi="Times New Roman" w:cs="Times New Roman"/>
+        </w:rPr>
+        <w:t>domains</w:t>
       </w:r>
       <w:r>
         <w:rPr>
@@ -6554,21 +6318,7 @@
         <w:rPr>
           <w:rFonts w:ascii="Times New Roman" w:hAnsi="Times New Roman" w:cs="Times New Roman"/>
         </w:rPr>
-        <w:t xml:space="preserve"> some way </w:t>
-      </w:r>
-      <w:proofErr w:type="spellStart"/>
-      <w:r>
-        <w:rPr>
-          <w:rFonts w:ascii="Times New Roman" w:hAnsi="Times New Roman" w:cs="Times New Roman"/>
-        </w:rPr>
-        <w:t>intercomparable</w:t>
-      </w:r>
-      <w:proofErr w:type="spellEnd"/>
-      <w:r>
-        <w:rPr>
-          <w:rFonts w:ascii="Times New Roman" w:hAnsi="Times New Roman" w:cs="Times New Roman"/>
-        </w:rPr>
-        <w:t xml:space="preserve"> proteins. Therefore</w:t>
+        <w:t xml:space="preserve"> some way intercomparable proteins. Therefore</w:t>
       </w:r>
       <w:r>
         <w:rPr>
@@ -6846,8 +6596,90 @@
         </w:rPr>
       </w:pPr>
     </w:p>
+    <w:p>
+      <w:pPr>
+        <w:pStyle w:val="Heading1"/>
+      </w:pPr>
+      <w:bookmarkStart w:id="6" w:name="_Toc100560489"/>
+      <w:r>
+        <w:t>Note on the desktop version</w:t>
+      </w:r>
+      <w:bookmarkEnd w:id="6"/>
+    </w:p>
+    <w:p>
+      <w:pPr>
+        <w:spacing w:after="0" w:line="240" w:lineRule="auto"/>
+        <w:jc w:val="both"/>
+        <w:rPr>
+          <w:rFonts w:ascii="Times New Roman" w:hAnsi="Times New Roman" w:cs="Times New Roman"/>
+        </w:rPr>
+      </w:pPr>
+    </w:p>
+    <w:p>
+      <w:pPr>
+        <w:spacing w:after="0" w:line="240" w:lineRule="auto"/>
+        <w:jc w:val="both"/>
+        <w:rPr>
+          <w:rFonts w:asciiTheme="majorHAnsi" w:eastAsiaTheme="majorEastAsia" w:hAnsiTheme="majorHAnsi" w:cstheme="majorBidi"/>
+          <w:color w:val="2F5496" w:themeColor="accent1" w:themeShade="BF"/>
+          <w:sz w:val="32"/>
+          <w:szCs w:val="32"/>
+        </w:rPr>
+      </w:pPr>
+      <w:r>
+        <w:rPr>
+          <w:rFonts w:ascii="Times New Roman" w:hAnsi="Times New Roman" w:cs="Times New Roman"/>
+        </w:rPr>
+        <w:t>Apart from the OverProt Server, the algorithm is also available in a desktop version – OverProt Core. The desktop version has some advantages, e.g., there is no hard limit on the number of processed domains, the user can provide their own structures</w:t>
+      </w:r>
+      <w:r>
+        <w:rPr>
+          <w:rFonts w:ascii="Times New Roman" w:hAnsi="Times New Roman" w:cs="Times New Roman"/>
+        </w:rPr>
+        <w:t xml:space="preserve"> which are </w:t>
+      </w:r>
+      <w:r>
+        <w:rPr>
+          <w:rFonts w:ascii="Times New Roman" w:hAnsi="Times New Roman" w:cs="Times New Roman"/>
+        </w:rPr>
+        <w:t>not in PDB, modify the settings, and use the tool as a part of larger pipelines. The software is open-source and available at GitLab (</w:t>
+      </w:r>
+      <w:hyperlink r:id="rId41" w:history="1">
+        <w:r>
+          <w:rPr>
+            <w:rStyle w:val="Hyperlink"/>
+            <w:rFonts w:ascii="Times New Roman" w:hAnsi="Times New Roman" w:cs="Times New Roman"/>
+          </w:rPr>
+          <w:t>https://gitlab.com/midlik/overprot</w:t>
+        </w:r>
+      </w:hyperlink>
+      <w:r>
+        <w:rPr>
+          <w:rFonts w:ascii="Times New Roman" w:hAnsi="Times New Roman" w:cs="Times New Roman"/>
+        </w:rPr>
+        <w:t>).</w:t>
+      </w:r>
+    </w:p>
+    <w:p>
+      <w:pPr>
+        <w:spacing w:after="0" w:line="240" w:lineRule="auto"/>
+        <w:jc w:val="both"/>
+        <w:rPr>
+          <w:rFonts w:ascii="Times New Roman" w:hAnsi="Times New Roman" w:cs="Times New Roman"/>
+        </w:rPr>
+      </w:pPr>
+    </w:p>
+    <w:p>
+      <w:pPr>
+        <w:spacing w:after="0" w:line="240" w:lineRule="auto"/>
+        <w:jc w:val="both"/>
+        <w:rPr>
+          <w:rFonts w:ascii="Times New Roman" w:hAnsi="Times New Roman" w:cs="Times New Roman"/>
+        </w:rPr>
+      </w:pPr>
+    </w:p>
     <w:sectPr>
-      <w:footerReference w:type="default" r:id="rId41"/>
+      <w:footerReference w:type="default" r:id="rId42"/>
       <w:pgSz w:w="11906" w:h="16838"/>
       <w:pgMar w:top="1440" w:right="1080" w:bottom="1440" w:left="1080" w:header="708" w:footer="708" w:gutter="0"/>
       <w:cols w:space="708"/>

</xml_diff>